<commit_message>
updated summary and declaration
</commit_message>
<xml_diff>
--- a/report/Summary.docx
+++ b/report/Summary.docx
@@ -17,25 +17,7 @@
           <w:szCs w:val="28"/>
           <w:u w:val="single"/>
         </w:rPr>
-        <w:t>W</w:t>
-      </w:r>
-      <w:r>
-        <w:rPr>
-          <w:b/>
-          <w:sz w:val="28"/>
-          <w:szCs w:val="28"/>
-          <w:u w:val="single"/>
-        </w:rPr>
-        <w:t xml:space="preserve">ork summary sheet for  </w:t>
-      </w:r>
-      <w:r>
-        <w:rPr>
-          <w:b/>
-          <w:sz w:val="28"/>
-          <w:szCs w:val="28"/>
-          <w:u w:val="single"/>
-        </w:rPr>
-        <w:t>G-46</w:t>
+        <w:t>Work summary sheet for  G-46</w:t>
       </w:r>
     </w:p>
     <w:p>
@@ -51,7 +33,9 @@
       </w:pPr>
       <w:r>
         <w:rPr>
-          <w:u w:val="single"/>
+          <w:b/>
+          <w:sz w:val="28"/>
+          <w:szCs w:val="28"/>
         </w:rPr>
       </w:r>
     </w:p>
@@ -129,27 +113,18 @@
     <w:p>
       <w:pPr>
         <w:pStyle w:val="LOnormal"/>
-        <w:jc w:val="center"/>
-        <w:rPr>
-          <w:b/>
+        <w:jc w:val="left"/>
+        <w:rPr/>
+      </w:pPr>
+      <w:r>
+        <w:rPr>
           <w:b/>
           <w:sz w:val="28"/>
           <w:szCs w:val="28"/>
           <w:u w:val="none"/>
         </w:rPr>
-      </w:pPr>
-      <w:r>
-        <w:rPr>
-          <w:u w:val="single"/>
-        </w:rPr>
-      </w:r>
-    </w:p>
-    <w:p>
-      <w:pPr>
-        <w:pStyle w:val="LOnormal"/>
-        <w:jc w:val="left"/>
-        <w:rPr/>
-      </w:pPr>
+        <w:t xml:space="preserve"> </w:t>
+      </w:r>
       <w:r>
         <w:rPr>
           <w:b/>
@@ -157,7 +132,8 @@
           <w:szCs w:val="28"/>
           <w:u w:val="none"/>
         </w:rPr>
-        <w:t xml:space="preserve">          </w:t>
+        <w:tab/>
+        <w:t xml:space="preserve">  </w:t>
       </w:r>
       <w:r>
         <w:rPr>
@@ -176,23 +152,6 @@
           <w:u w:val="none"/>
         </w:rPr>
         <w:t xml:space="preserve"> Web vulnerability Scanner</w:t>
-      </w:r>
-    </w:p>
-    <w:p>
-      <w:pPr>
-        <w:pStyle w:val="LOnormal"/>
-        <w:jc w:val="left"/>
-        <w:rPr>
-          <w:b/>
-          <w:b/>
-          <w:color w:val="000000"/>
-          <w:sz w:val="28"/>
-          <w:szCs w:val="28"/>
-          <w:u w:val="none"/>
-        </w:rPr>
-      </w:pPr>
-      <w:r>
-        <w:rPr/>
       </w:r>
     </w:p>
     <w:p>
@@ -228,61 +187,7 @@
           <w:sz w:val="26"/>
           <w:szCs w:val="26"/>
         </w:rPr>
-        <w:t xml:space="preserve">We have been working in the field of information security since a long time and every team member in our group has reported atleast one vulnerability in some web application. Most of our work revolves around the sphere of govt websites and after getting exposed to the vulnerabilities present, we found out that the state of information security in our country is </w:t>
-      </w:r>
-      <w:r>
-        <w:rPr>
-          <w:color w:val="000000"/>
-          <w:sz w:val="26"/>
-          <w:szCs w:val="26"/>
-        </w:rPr>
-        <w:t>pathetic</w:t>
-      </w:r>
-      <w:r>
-        <w:rPr>
-          <w:color w:val="000000"/>
-          <w:sz w:val="26"/>
-          <w:szCs w:val="26"/>
-        </w:rPr>
-        <w:t xml:space="preserve">. Common and trivial vulnerabilities which can be avoided just by writting safe </w:t>
-      </w:r>
-      <w:r>
-        <w:rPr>
-          <w:color w:val="000000"/>
-          <w:sz w:val="26"/>
-          <w:szCs w:val="26"/>
-        </w:rPr>
-        <w:t xml:space="preserve">and secure </w:t>
-      </w:r>
-      <w:r>
-        <w:rPr>
-          <w:color w:val="000000"/>
-          <w:sz w:val="26"/>
-          <w:szCs w:val="26"/>
-        </w:rPr>
-        <w:t xml:space="preserve">codes are still present and widespread. Keeping this in mind, we wanted to develop a web application which can scan websites for common vulnerabilities listed in OWASP top 10 and thereby do our part in securing the nation’s cyber space. </w:t>
-      </w:r>
-      <w:r>
-        <w:rPr>
-          <w:color w:val="000000"/>
-          <w:sz w:val="26"/>
-          <w:szCs w:val="26"/>
-        </w:rPr>
-        <w:t>This is a dream project for us which is way beyond the limitations of marks or grades. We will try our noes and toes in making this project succesfull and dedicating this to the nation.</w:t>
-      </w:r>
-    </w:p>
-    <w:p>
-      <w:pPr>
-        <w:pStyle w:val="LOnormal"/>
-        <w:spacing w:before="0" w:after="0"/>
-        <w:rPr>
-          <w:color w:val="000000"/>
-        </w:rPr>
-      </w:pPr>
-      <w:r>
-        <w:rPr>
-          <w:color w:val="000000"/>
-        </w:rPr>
+        <w:t>We have been working in the field of information security since a long time and every team member in our group has reported atleast one vulnerability in some web application. Most of our work revolves around the sphere of govt websites and after getting exposed to the vulnerabilities present, we found out that the state of information security in our country is pathetic. Common and trivial vulnerabilities which can be avoided just by writting safe and secure codes are still present and widespread. Keeping this in mind, we wanted to develop a web application which can scan websites for common vulnerabilities listed in OWASP top 10 and thereby do our part in securing the nation’s cyber space. This is a dream project for us which is way beyond the limitations of marks or grades. We will try our noes and toes in making this project succesfull and dedicating this to the nation.</w:t>
       </w:r>
     </w:p>
     <w:p>
@@ -415,97 +320,283 @@
       </w:pPr>
       <w:r>
         <w:rPr>
-          <w:sz w:val="26"/>
-          <w:szCs w:val="26"/>
-        </w:rPr>
-      </w:r>
-    </w:p>
-    <w:p>
-      <w:pPr>
-        <w:pStyle w:val="LOnormal"/>
-        <w:spacing w:before="0" w:after="0"/>
-        <w:rPr>
-          <w:b w:val="false"/>
           <w:b w:val="false"/>
           <w:bCs w:val="false"/>
           <w:i w:val="false"/>
-          <w:i w:val="false"/>
           <w:iCs w:val="false"/>
           <w:color w:val="000000"/>
           <w:u w:val="none"/>
         </w:rPr>
-      </w:pPr>
-      <w:r>
-        <w:rPr>
-          <w:sz w:val="26"/>
-          <w:szCs w:val="26"/>
-        </w:rPr>
-      </w:r>
-    </w:p>
-    <w:p>
-      <w:pPr>
-        <w:pStyle w:val="LOnormal"/>
-        <w:spacing w:before="0" w:after="0"/>
+      </w:r>
+    </w:p>
+    <w:p>
+      <w:pPr>
+        <w:pStyle w:val="LOnormal"/>
+        <w:spacing w:before="0" w:after="0"/>
+        <w:rPr>
+          <w:color w:val="000000"/>
+        </w:rPr>
+      </w:pPr>
+      <w:r>
+        <w:rPr>
+          <w:color w:val="000000"/>
+        </w:rPr>
+      </w:r>
+    </w:p>
+    <w:p>
+      <w:pPr>
+        <w:pStyle w:val="LOnormal"/>
+        <w:spacing w:before="0" w:after="0"/>
+        <w:rPr>
+          <w:b/>
+          <w:b/>
+          <w:bCs/>
+          <w:sz w:val="28"/>
+          <w:szCs w:val="28"/>
+          <w:u w:val="single"/>
+        </w:rPr>
+      </w:pPr>
+      <w:r>
+        <w:rPr>
+          <w:b/>
+          <w:bCs/>
+          <w:color w:val="000000"/>
+          <w:sz w:val="28"/>
+          <w:szCs w:val="28"/>
+          <w:u w:val="single"/>
+        </w:rPr>
+        <w:t>Features:</w:t>
+      </w:r>
+    </w:p>
+    <w:p>
+      <w:pPr>
+        <w:pStyle w:val="LOnormal"/>
+        <w:spacing w:before="0" w:after="0"/>
+        <w:rPr>
+          <w:b/>
+          <w:b/>
+          <w:bCs/>
+          <w:sz w:val="28"/>
+          <w:szCs w:val="28"/>
+          <w:u w:val="single"/>
+        </w:rPr>
+      </w:pPr>
+      <w:r>
+        <w:rPr>
+          <w:b/>
+          <w:bCs/>
+          <w:color w:val="000000"/>
+          <w:sz w:val="28"/>
+          <w:szCs w:val="28"/>
+          <w:u w:val="single"/>
+        </w:rPr>
+        <w:t>i) Implemented-</w:t>
+      </w:r>
+    </w:p>
+    <w:p>
+      <w:pPr>
+        <w:pStyle w:val="Normal"/>
+        <w:spacing w:before="0" w:after="0"/>
+        <w:rPr>
+          <w:b/>
+          <w:b/>
+          <w:bCs/>
+          <w:sz w:val="28"/>
+          <w:szCs w:val="28"/>
+          <w:u w:val="single"/>
+        </w:rPr>
+      </w:pPr>
+      <w:r>
+        <w:rPr/>
+      </w:r>
+    </w:p>
+    <w:p>
+      <w:pPr>
+        <w:pStyle w:val="LOnormal"/>
+        <w:numPr>
+          <w:ilvl w:val="0"/>
+          <w:numId w:val="2"/>
+        </w:numPr>
+        <w:spacing w:before="0" w:after="0"/>
+        <w:rPr>
+          <w:b/>
+          <w:b/>
+          <w:bCs/>
+          <w:sz w:val="28"/>
+          <w:szCs w:val="28"/>
+          <w:u w:val="single"/>
+        </w:rPr>
+      </w:pPr>
+      <w:r>
         <w:rPr>
           <w:b w:val="false"/>
+          <w:bCs w:val="false"/>
+          <w:color w:val="000000"/>
+          <w:sz w:val="28"/>
+          <w:szCs w:val="28"/>
+          <w:u w:val="none"/>
+        </w:rPr>
+        <w:t>Open port scanner</w:t>
+      </w:r>
+    </w:p>
+    <w:p>
+      <w:pPr>
+        <w:pStyle w:val="LOnormal"/>
+        <w:numPr>
+          <w:ilvl w:val="0"/>
+          <w:numId w:val="2"/>
+        </w:numPr>
+        <w:spacing w:before="0" w:after="0"/>
+        <w:rPr>
+          <w:b/>
+          <w:b/>
+          <w:bCs/>
+          <w:sz w:val="28"/>
+          <w:szCs w:val="28"/>
+          <w:u w:val="single"/>
+        </w:rPr>
+      </w:pPr>
+      <w:r>
+        <w:rPr>
+          <w:b w:val="false"/>
+          <w:bCs w:val="false"/>
+          <w:color w:val="000000"/>
+          <w:sz w:val="28"/>
+          <w:szCs w:val="28"/>
+          <w:u w:val="none"/>
+        </w:rPr>
+        <w:t>XSS scanner</w:t>
+      </w:r>
+    </w:p>
+    <w:p>
+      <w:pPr>
+        <w:pStyle w:val="LOnormal"/>
+        <w:spacing w:before="0" w:after="0"/>
+        <w:rPr>
+          <w:b/>
+          <w:b/>
+          <w:bCs/>
+          <w:sz w:val="28"/>
+          <w:szCs w:val="28"/>
+          <w:u w:val="single"/>
+        </w:rPr>
+      </w:pPr>
+      <w:r>
+        <w:rPr>
+          <w:b/>
+          <w:bCs/>
+          <w:color w:val="000000"/>
+          <w:sz w:val="28"/>
+          <w:szCs w:val="28"/>
+          <w:u w:val="single"/>
+        </w:rPr>
+        <w:t>ii) To be implemented</w:t>
+      </w:r>
+    </w:p>
+    <w:p>
+      <w:pPr>
+        <w:pStyle w:val="LOnormal"/>
+        <w:numPr>
+          <w:ilvl w:val="0"/>
+          <w:numId w:val="2"/>
+        </w:numPr>
+        <w:spacing w:before="0" w:after="0"/>
+        <w:rPr>
+          <w:b/>
+          <w:b/>
+          <w:bCs/>
+          <w:sz w:val="28"/>
+          <w:szCs w:val="28"/>
+          <w:u w:val="single"/>
+        </w:rPr>
+      </w:pPr>
+      <w:r>
+        <w:rPr>
+          <w:b w:val="false"/>
+          <w:bCs w:val="false"/>
+          <w:color w:val="000000"/>
+          <w:sz w:val="28"/>
+          <w:szCs w:val="28"/>
+          <w:u w:val="none"/>
+        </w:rPr>
+        <w:t xml:space="preserve">Subdomain enumerator </w:t>
+      </w:r>
+    </w:p>
+    <w:p>
+      <w:pPr>
+        <w:pStyle w:val="LOnormal"/>
+        <w:numPr>
+          <w:ilvl w:val="0"/>
+          <w:numId w:val="2"/>
+        </w:numPr>
+        <w:spacing w:before="0" w:after="0"/>
+        <w:rPr>
+          <w:b/>
+          <w:b/>
+          <w:bCs/>
+          <w:sz w:val="28"/>
+          <w:szCs w:val="28"/>
+          <w:u w:val="single"/>
+        </w:rPr>
+      </w:pPr>
+      <w:r>
+        <w:rPr>
+          <w:b w:val="false"/>
+          <w:bCs w:val="false"/>
+          <w:color w:val="000000"/>
+          <w:sz w:val="28"/>
+          <w:szCs w:val="28"/>
+          <w:u w:val="none"/>
+        </w:rPr>
+        <w:t>IDOR/directory listing finder</w:t>
+      </w:r>
+    </w:p>
+    <w:p>
+      <w:pPr>
+        <w:pStyle w:val="LOnormal"/>
+        <w:numPr>
+          <w:ilvl w:val="0"/>
+          <w:numId w:val="2"/>
+        </w:numPr>
+        <w:spacing w:before="0" w:after="0"/>
+        <w:rPr>
+          <w:b/>
+          <w:b/>
+          <w:bCs/>
+          <w:sz w:val="28"/>
+          <w:szCs w:val="28"/>
+          <w:u w:val="single"/>
+        </w:rPr>
+      </w:pPr>
+      <w:r>
+        <w:rPr>
+          <w:b w:val="false"/>
+          <w:bCs w:val="false"/>
+          <w:color w:val="000000"/>
+          <w:sz w:val="28"/>
+          <w:szCs w:val="28"/>
+          <w:u w:val="none"/>
+        </w:rPr>
+        <w:t>More to come</w:t>
+      </w:r>
+    </w:p>
+    <w:p>
+      <w:pPr>
+        <w:pStyle w:val="LOnormal"/>
+        <w:spacing w:before="0" w:after="0"/>
+        <w:rPr>
+          <w:color w:val="000000"/>
+        </w:rPr>
+      </w:pPr>
+      <w:r>
+        <w:rPr>
           <w:b w:val="false"/>
           <w:bCs w:val="false"/>
           <w:i w:val="false"/>
-          <w:i w:val="false"/>
           <w:iCs w:val="false"/>
           <w:color w:val="000000"/>
           <w:u w:val="none"/>
         </w:rPr>
-      </w:pPr>
-      <w:r>
-        <w:rPr>
-          <w:sz w:val="26"/>
-          <w:szCs w:val="26"/>
-        </w:rPr>
-      </w:r>
-    </w:p>
-    <w:p>
-      <w:pPr>
-        <w:pStyle w:val="LOnormal"/>
-        <w:spacing w:before="0" w:after="0"/>
-        <w:rPr>
-          <w:b w:val="false"/>
-          <w:b w:val="false"/>
-          <w:bCs w:val="false"/>
-          <w:i w:val="false"/>
-          <w:i w:val="false"/>
-          <w:iCs w:val="false"/>
-          <w:color w:val="000000"/>
-          <w:u w:val="none"/>
-        </w:rPr>
-      </w:pPr>
-      <w:r>
-        <w:rPr>
-          <w:sz w:val="26"/>
-          <w:szCs w:val="26"/>
-        </w:rPr>
-      </w:r>
-    </w:p>
-    <w:p>
-      <w:pPr>
-        <w:pStyle w:val="LOnormal"/>
-        <w:spacing w:before="0" w:after="0"/>
-        <w:rPr>
-          <w:b w:val="false"/>
-          <w:b w:val="false"/>
-          <w:bCs w:val="false"/>
-          <w:i w:val="false"/>
-          <w:i w:val="false"/>
-          <w:iCs w:val="false"/>
-          <w:color w:val="000000"/>
-          <w:u w:val="none"/>
-        </w:rPr>
-      </w:pPr>
-      <w:r>
-        <w:rPr>
-          <w:sz w:val="26"/>
-          <w:szCs w:val="26"/>
-        </w:rPr>
       </w:r>
     </w:p>
     <w:p>
@@ -524,19 +615,32 @@
           <w:szCs w:val="28"/>
           <w:u w:val="single"/>
         </w:rPr>
-        <w:t>Critical Analysis of research paper read and gaps in</w:t>
-      </w:r>
-    </w:p>
-    <w:p>
-      <w:pPr>
-        <w:pStyle w:val="LOnormal"/>
-        <w:spacing w:before="0" w:after="0"/>
-        <w:rPr>
-          <w:color w:val="000000"/>
-        </w:rPr>
-      </w:pPr>
-      <w:r>
-        <w:rPr/>
+        <w:t xml:space="preserve">Critical Analysis of research paper </w:t>
+      </w:r>
+      <w:r>
+        <w:rPr>
+          <w:b/>
+          <w:bCs/>
+          <w:color w:val="000000"/>
+          <w:sz w:val="28"/>
+          <w:szCs w:val="28"/>
+          <w:u w:val="single"/>
+        </w:rPr>
+        <w:t>and references</w:t>
+      </w:r>
+    </w:p>
+    <w:p>
+      <w:pPr>
+        <w:pStyle w:val="LOnormal"/>
+        <w:spacing w:before="0" w:after="0"/>
+        <w:rPr>
+          <w:color w:val="000000"/>
+        </w:rPr>
+      </w:pPr>
+      <w:r>
+        <w:rPr>
+          <w:color w:val="000000"/>
+        </w:rPr>
       </w:r>
     </w:p>
     <w:p>
@@ -672,14 +776,7 @@
           <w:sz w:val="26"/>
           <w:szCs w:val="26"/>
         </w:rPr>
-        <w:t>This is also a repository maintained by OWASP which enlists everything about security from deve</w:t>
-      </w:r>
-      <w:r>
-        <w:rPr>
-          <w:sz w:val="26"/>
-          <w:szCs w:val="26"/>
-        </w:rPr>
-        <w:t>lopment stage to deployment and post-deployment. This was reallly helpful in finding out patterns about human behavior and common mistakes made by developers.</w:t>
+        <w:t>This is also a repository maintained by OWASP which enlists everything about security from development stage to deployment and post-deployment. This was reallly helpful in finding out patterns about human behavior and common mistakes made by developers.</w:t>
       </w:r>
     </w:p>
     <w:p>
@@ -733,7 +830,12 @@
         </w:rPr>
       </w:pPr>
       <w:r>
-        <w:rPr/>
+        <w:rPr>
+          <w:b/>
+          <w:bCs/>
+          <w:sz w:val="28"/>
+          <w:szCs w:val="28"/>
+        </w:rPr>
       </w:r>
     </w:p>
     <w:p>
@@ -779,221 +881,31 @@
         </w:rPr>
       </w:pPr>
       <w:r>
-        <w:rPr/>
-      </w:r>
-    </w:p>
-    <w:p>
-      <w:pPr>
-        <w:pStyle w:val="LOnormal"/>
-        <w:spacing w:before="0" w:after="0"/>
-        <w:rPr>
-          <w:b/>
-          <w:b/>
-          <w:bCs/>
-          <w:sz w:val="28"/>
-          <w:szCs w:val="28"/>
-          <w:u w:val="single"/>
-        </w:rPr>
-      </w:pPr>
-      <w:r>
-        <w:rPr>
-          <w:b/>
-          <w:bCs/>
-          <w:color w:val="000000"/>
-          <w:sz w:val="28"/>
-          <w:szCs w:val="28"/>
-          <w:u w:val="single"/>
-        </w:rPr>
-        <w:t xml:space="preserve">Features: </w:t>
-      </w:r>
-    </w:p>
-    <w:p>
-      <w:pPr>
-        <w:pStyle w:val="LOnormal"/>
-        <w:numPr>
-          <w:ilvl w:val="0"/>
-          <w:numId w:val="2"/>
-        </w:numPr>
-        <w:spacing w:before="0" w:after="0"/>
-        <w:rPr>
-          <w:b/>
-          <w:b/>
-          <w:bCs/>
-          <w:sz w:val="28"/>
-          <w:szCs w:val="28"/>
-          <w:u w:val="single"/>
-        </w:rPr>
-      </w:pPr>
-      <w:r>
-        <w:rPr>
-          <w:b w:val="false"/>
-          <w:bCs w:val="false"/>
-          <w:color w:val="000000"/>
-          <w:sz w:val="28"/>
-          <w:szCs w:val="28"/>
-          <w:u w:val="none"/>
-        </w:rPr>
-        <w:t>Open port scanner</w:t>
-      </w:r>
-    </w:p>
-    <w:p>
-      <w:pPr>
-        <w:pStyle w:val="LOnormal"/>
-        <w:numPr>
-          <w:ilvl w:val="0"/>
-          <w:numId w:val="2"/>
-        </w:numPr>
-        <w:spacing w:before="0" w:after="0"/>
-        <w:rPr>
-          <w:b/>
-          <w:b/>
-          <w:bCs/>
-          <w:sz w:val="28"/>
-          <w:szCs w:val="28"/>
-          <w:u w:val="single"/>
-        </w:rPr>
-      </w:pPr>
-      <w:r>
-        <w:rPr>
-          <w:b w:val="false"/>
-          <w:bCs w:val="false"/>
-          <w:color w:val="000000"/>
-          <w:sz w:val="28"/>
-          <w:szCs w:val="28"/>
-          <w:u w:val="none"/>
-        </w:rPr>
-        <w:t>XSS scanner</w:t>
-      </w:r>
-    </w:p>
-    <w:p>
-      <w:pPr>
-        <w:pStyle w:val="LOnormal"/>
-        <w:numPr>
-          <w:ilvl w:val="0"/>
-          <w:numId w:val="2"/>
-        </w:numPr>
-        <w:spacing w:before="0" w:after="0"/>
-        <w:rPr>
-          <w:b/>
-          <w:b/>
-          <w:bCs/>
-          <w:sz w:val="28"/>
-          <w:szCs w:val="28"/>
-          <w:u w:val="single"/>
-        </w:rPr>
-      </w:pPr>
-      <w:r>
-        <w:rPr>
-          <w:b w:val="false"/>
-          <w:bCs w:val="false"/>
-          <w:color w:val="000000"/>
-          <w:sz w:val="28"/>
-          <w:szCs w:val="28"/>
-          <w:u w:val="none"/>
-        </w:rPr>
-        <w:t>Subdomain enumerator</w:t>
-      </w:r>
-    </w:p>
-    <w:p>
-      <w:pPr>
-        <w:pStyle w:val="LOnormal"/>
-        <w:numPr>
-          <w:ilvl w:val="0"/>
-          <w:numId w:val="2"/>
-        </w:numPr>
-        <w:spacing w:before="0" w:after="0"/>
-        <w:rPr>
-          <w:b/>
-          <w:b/>
-          <w:bCs/>
-          <w:sz w:val="28"/>
-          <w:szCs w:val="28"/>
-          <w:u w:val="single"/>
-        </w:rPr>
-      </w:pPr>
-      <w:r>
-        <w:rPr>
-          <w:b w:val="false"/>
-          <w:bCs w:val="false"/>
-          <w:color w:val="000000"/>
-          <w:sz w:val="28"/>
-          <w:szCs w:val="28"/>
-          <w:u w:val="none"/>
-        </w:rPr>
-        <w:t>IDOR/directory listing finder</w:t>
-      </w:r>
-    </w:p>
-    <w:p>
-      <w:pPr>
-        <w:pStyle w:val="LOnormal"/>
-        <w:numPr>
-          <w:ilvl w:val="0"/>
-          <w:numId w:val="2"/>
-        </w:numPr>
-        <w:spacing w:before="0" w:after="0"/>
-        <w:rPr>
-          <w:b/>
-          <w:b/>
-          <w:bCs/>
-          <w:sz w:val="28"/>
-          <w:szCs w:val="28"/>
-          <w:u w:val="single"/>
-        </w:rPr>
-      </w:pPr>
-      <w:r>
-        <w:rPr>
-          <w:b w:val="false"/>
-          <w:bCs w:val="false"/>
-          <w:color w:val="000000"/>
-          <w:sz w:val="28"/>
-          <w:szCs w:val="28"/>
-          <w:u w:val="none"/>
-        </w:rPr>
-        <w:t>More to come</w:t>
-      </w:r>
-    </w:p>
-    <w:p>
-      <w:pPr>
-        <w:pStyle w:val="LOnormal"/>
-        <w:spacing w:before="0" w:after="0"/>
-        <w:rPr>
-          <w:color w:val="000000"/>
-        </w:rPr>
-      </w:pPr>
-      <w:r>
-        <w:rPr/>
-      </w:r>
-    </w:p>
-    <w:p>
-      <w:pPr>
-        <w:pStyle w:val="LOnormal"/>
-        <w:spacing w:before="0" w:after="0"/>
-        <w:rPr>
-          <w:sz w:val="28"/>
-          <w:szCs w:val="28"/>
-          <w:u w:val="single"/>
-        </w:rPr>
-      </w:pPr>
-      <w:r>
-        <w:rPr>
+        <w:rPr>
+          <w:color w:val="000000"/>
+        </w:rPr>
+      </w:r>
+    </w:p>
+    <w:p>
+      <w:pPr>
+        <w:pStyle w:val="LOnormal"/>
+        <w:spacing w:before="0" w:after="0"/>
+        <w:rPr>
+          <w:b/>
+          <w:b/>
+          <w:bCs/>
+        </w:rPr>
+      </w:pPr>
+      <w:r>
+        <w:rPr>
+          <w:b/>
+          <w:bCs/>
           <w:color w:val="000000"/>
           <w:sz w:val="28"/>
           <w:szCs w:val="28"/>
           <w:u w:val="single"/>
         </w:rPr>
         <w:t>Languages,frameworks and libraries used so far</w:t>
-      </w:r>
-    </w:p>
-    <w:p>
-      <w:pPr>
-        <w:pStyle w:val="LOnormal"/>
-        <w:spacing w:before="0" w:after="0"/>
-        <w:rPr>
-          <w:color w:val="000000"/>
-        </w:rPr>
-      </w:pPr>
-      <w:r>
-        <w:rPr/>
       </w:r>
     </w:p>
     <w:p>
@@ -1057,108 +969,68 @@
         </w:rPr>
       </w:pPr>
       <w:r>
-        <w:rPr/>
-      </w:r>
-    </w:p>
-    <w:p>
-      <w:pPr>
-        <w:pStyle w:val="LOnormal"/>
-        <w:rPr>
-          <w:b/>
-          <w:b/>
-          <w:bCs/>
-          <w:color w:val="000000"/>
-          <w:sz w:val="28"/>
-          <w:szCs w:val="28"/>
-          <w:u w:val="single"/>
-        </w:rPr>
-      </w:pPr>
-      <w:r>
-        <w:rPr/>
-      </w:r>
-    </w:p>
-    <w:p>
-      <w:pPr>
-        <w:pStyle w:val="LOnormal"/>
-        <w:rPr>
-          <w:b/>
-          <w:b/>
-          <w:bCs/>
-          <w:color w:val="000000"/>
-          <w:sz w:val="28"/>
-          <w:szCs w:val="28"/>
-          <w:u w:val="single"/>
-        </w:rPr>
-      </w:pPr>
-      <w:r>
-        <w:rPr/>
-      </w:r>
-    </w:p>
-    <w:p>
-      <w:pPr>
-        <w:pStyle w:val="LOnormal"/>
-        <w:rPr>
-          <w:b/>
-          <w:b/>
-          <w:bCs/>
-          <w:color w:val="000000"/>
-          <w:sz w:val="28"/>
-          <w:szCs w:val="28"/>
-          <w:u w:val="single"/>
-        </w:rPr>
-      </w:pPr>
-      <w:r>
-        <w:rPr/>
-      </w:r>
-    </w:p>
-    <w:p>
-      <w:pPr>
-        <w:pStyle w:val="LOnormal"/>
-        <w:rPr/>
-      </w:pPr>
-      <w:r>
-        <w:rPr>
-          <w:b/>
-          <w:bCs/>
-          <w:color w:val="000000"/>
-          <w:sz w:val="28"/>
-          <w:szCs w:val="28"/>
-          <w:u w:val="single"/>
-        </w:rPr>
-        <w:t>Screenshots</w:t>
-      </w:r>
-    </w:p>
-    <w:p>
-      <w:pPr>
-        <w:pStyle w:val="LOnormal"/>
-        <w:rPr/>
-      </w:pPr>
-      <w:r>
-        <w:rPr/>
-        <w:t>-</w:t>
-      </w:r>
-      <w:r>
-        <w:rPr/>
-        <w:t>&gt; Screenshort for port scanner feature.</w:t>
-      </w:r>
-    </w:p>
-    <w:p>
-      <w:pPr>
-        <w:pStyle w:val="LOnormal"/>
-        <w:rPr/>
-      </w:pPr>
-      <w:r>
-        <w:rPr/>
+        <w:rPr>
+          <w:color w:val="000000"/>
+        </w:rPr>
+      </w:r>
+    </w:p>
+    <w:p>
+      <w:pPr>
+        <w:pStyle w:val="LOnormal"/>
+        <w:rPr>
+          <w:b/>
+          <w:b/>
+          <w:bCs/>
+          <w:color w:val="000000"/>
+          <w:sz w:val="28"/>
+          <w:szCs w:val="28"/>
+          <w:u w:val="single"/>
+        </w:rPr>
+      </w:pPr>
+      <w:r>
+        <w:rPr>
+          <w:b/>
+          <w:bCs/>
+          <w:color w:val="000000"/>
+          <w:sz w:val="28"/>
+          <w:szCs w:val="28"/>
+          <w:u w:val="single"/>
+        </w:rPr>
+        <w:t>Screenshot</w:t>
+      </w:r>
+    </w:p>
+    <w:p>
+      <w:pPr>
+        <w:pStyle w:val="LOnormal"/>
+        <w:rPr>
+          <w:b/>
+          <w:b/>
+          <w:bCs/>
+          <w:color w:val="000000"/>
+          <w:sz w:val="28"/>
+          <w:szCs w:val="28"/>
+          <w:u w:val="single"/>
+        </w:rPr>
+      </w:pPr>
+      <w:r>
+        <w:rPr>
+          <w:b/>
+          <w:bCs/>
+          <w:color w:val="000000"/>
+          <w:sz w:val="28"/>
+          <w:szCs w:val="28"/>
+          <w:u w:val="single"/>
+        </w:rPr>
         <w:drawing>
           <wp:anchor behindDoc="0" distT="0" distB="0" distL="0" distR="0" simplePos="0" locked="0" layoutInCell="1" allowOverlap="1" relativeHeight="3">
             <wp:simplePos x="0" y="0"/>
             <wp:positionH relativeFrom="column">
-              <wp:posOffset>55880</wp:posOffset>
+              <wp:posOffset>198755</wp:posOffset>
             </wp:positionH>
             <wp:positionV relativeFrom="paragraph">
-              <wp:posOffset>151765</wp:posOffset>
+              <wp:posOffset>67310</wp:posOffset>
             </wp:positionV>
-            <wp:extent cx="4786630" cy="2599690"/>
+            <wp:extent cx="5306060" cy="2503170"/>
             <wp:effectExtent l="0" t="0" r="0" b="0"/>
             <wp:wrapSquare wrapText="largest"/>
             <wp:docPr id="1" name="Image1" descr=""/>
@@ -1183,7 +1055,7 @@
                   <pic:spPr bwMode="auto">
                     <a:xfrm>
                       <a:off x="0" y="0"/>
-                      <a:ext cx="4786630" cy="2599690"/>
+                      <a:ext cx="5306060" cy="2503170"/>
                     </a:xfrm>
                     <a:prstGeom prst="rect">
                       <a:avLst/>
@@ -1199,88 +1071,183 @@
     <w:p>
       <w:pPr>
         <w:pStyle w:val="LOnormal"/>
-        <w:rPr/>
-      </w:pPr>
-      <w:r>
-        <w:rPr/>
-      </w:r>
-    </w:p>
-    <w:p>
-      <w:pPr>
-        <w:pStyle w:val="LOnormal"/>
-        <w:widowControl/>
-        <w:bidi w:val="0"/>
-        <w:spacing w:lineRule="auto" w:line="276" w:before="0" w:after="200"/>
-        <w:jc w:val="left"/>
-        <w:rPr/>
-      </w:pPr>
-      <w:r>
-        <w:rPr/>
-      </w:r>
-    </w:p>
-    <w:p>
-      <w:pPr>
-        <w:pStyle w:val="LOnormal"/>
-        <w:widowControl/>
-        <w:bidi w:val="0"/>
-        <w:spacing w:lineRule="auto" w:line="276" w:before="0" w:after="200"/>
-        <w:jc w:val="left"/>
-        <w:rPr/>
-      </w:pPr>
-      <w:r>
-        <w:rPr/>
-      </w:r>
-    </w:p>
-    <w:p>
-      <w:pPr>
-        <w:pStyle w:val="LOnormal"/>
-        <w:widowControl/>
-        <w:bidi w:val="0"/>
-        <w:spacing w:lineRule="auto" w:line="276" w:before="0" w:after="200"/>
-        <w:jc w:val="left"/>
-        <w:rPr/>
-      </w:pPr>
-      <w:r>
-        <w:rPr/>
-      </w:r>
-    </w:p>
-    <w:p>
-      <w:pPr>
-        <w:pStyle w:val="LOnormal"/>
-        <w:widowControl/>
-        <w:bidi w:val="0"/>
-        <w:spacing w:lineRule="auto" w:line="276" w:before="0" w:after="200"/>
-        <w:jc w:val="left"/>
-        <w:rPr/>
-      </w:pPr>
-      <w:r>
-        <w:rPr/>
-      </w:r>
-    </w:p>
-    <w:p>
-      <w:pPr>
-        <w:pStyle w:val="LOnormal"/>
-        <w:widowControl/>
-        <w:bidi w:val="0"/>
-        <w:spacing w:lineRule="auto" w:line="276" w:before="0" w:after="200"/>
-        <w:jc w:val="left"/>
-        <w:rPr/>
-      </w:pPr>
-      <w:r>
-        <w:rPr/>
+        <w:rPr>
+          <w:b/>
+          <w:b/>
+          <w:bCs/>
+          <w:color w:val="000000"/>
+          <w:sz w:val="28"/>
+          <w:szCs w:val="28"/>
+          <w:u w:val="single"/>
+        </w:rPr>
+      </w:pPr>
+      <w:r>
+        <w:rPr>
+          <w:b/>
+          <w:bCs/>
+          <w:color w:val="000000"/>
+          <w:sz w:val="28"/>
+          <w:szCs w:val="28"/>
+          <w:u w:val="single"/>
+        </w:rPr>
+      </w:r>
+    </w:p>
+    <w:p>
+      <w:pPr>
+        <w:pStyle w:val="LOnormal"/>
+        <w:rPr>
+          <w:b/>
+          <w:b/>
+          <w:bCs/>
+          <w:color w:val="000000"/>
+          <w:sz w:val="28"/>
+          <w:szCs w:val="28"/>
+          <w:u w:val="single"/>
+        </w:rPr>
+      </w:pPr>
+      <w:r>
+        <w:rPr>
+          <w:b/>
+          <w:bCs/>
+          <w:color w:val="000000"/>
+          <w:sz w:val="28"/>
+          <w:szCs w:val="28"/>
+          <w:u w:val="single"/>
+        </w:rPr>
+      </w:r>
+    </w:p>
+    <w:p>
+      <w:pPr>
+        <w:pStyle w:val="LOnormal"/>
+        <w:rPr>
+          <w:b/>
+          <w:b/>
+          <w:bCs/>
+          <w:color w:val="000000"/>
+          <w:sz w:val="28"/>
+          <w:szCs w:val="28"/>
+          <w:u w:val="single"/>
+        </w:rPr>
+      </w:pPr>
+      <w:r>
+        <w:rPr>
+          <w:b/>
+          <w:bCs/>
+          <w:color w:val="000000"/>
+          <w:sz w:val="28"/>
+          <w:szCs w:val="28"/>
+          <w:u w:val="single"/>
+        </w:rPr>
+      </w:r>
+    </w:p>
+    <w:p>
+      <w:pPr>
+        <w:pStyle w:val="LOnormal"/>
+        <w:rPr>
+          <w:b/>
+          <w:b/>
+          <w:bCs/>
+          <w:color w:val="000000"/>
+          <w:sz w:val="28"/>
+          <w:szCs w:val="28"/>
+          <w:u w:val="single"/>
+        </w:rPr>
+      </w:pPr>
+      <w:r>
+        <w:rPr>
+          <w:b/>
+          <w:bCs/>
+          <w:color w:val="000000"/>
+          <w:sz w:val="28"/>
+          <w:szCs w:val="28"/>
+          <w:u w:val="single"/>
+        </w:rPr>
+      </w:r>
+    </w:p>
+    <w:p>
+      <w:pPr>
+        <w:pStyle w:val="LOnormal"/>
+        <w:rPr>
+          <w:b/>
+          <w:b/>
+          <w:bCs/>
+          <w:color w:val="000000"/>
+          <w:sz w:val="28"/>
+          <w:szCs w:val="28"/>
+          <w:u w:val="single"/>
+        </w:rPr>
+      </w:pPr>
+      <w:r>
+        <w:rPr>
+          <w:b/>
+          <w:bCs/>
+          <w:color w:val="000000"/>
+          <w:sz w:val="28"/>
+          <w:szCs w:val="28"/>
+          <w:u w:val="single"/>
+        </w:rPr>
+        <w:t>Flowchart:</w:t>
+      </w:r>
+    </w:p>
+    <w:p>
+      <w:pPr>
+        <w:pStyle w:val="LOnormal"/>
+        <w:rPr>
+          <w:b/>
+          <w:b/>
+          <w:bCs/>
+          <w:color w:val="000000"/>
+          <w:sz w:val="28"/>
+          <w:szCs w:val="28"/>
+          <w:u w:val="single"/>
+        </w:rPr>
+      </w:pPr>
+      <w:r>
+        <w:rPr>
+          <w:b/>
+          <w:bCs/>
+          <w:color w:val="000000"/>
+          <w:sz w:val="28"/>
+          <w:szCs w:val="28"/>
+          <w:u w:val="single"/>
+        </w:rPr>
+      </w:r>
+    </w:p>
+    <w:p>
+      <w:pPr>
+        <w:pStyle w:val="LOnormal"/>
+        <w:rPr>
+          <w:b/>
+          <w:b/>
+          <w:bCs/>
+          <w:color w:val="000000"/>
+          <w:sz w:val="28"/>
+          <w:szCs w:val="28"/>
+          <w:u w:val="single"/>
+        </w:rPr>
+      </w:pPr>
+      <w:r>
+        <w:rPr>
+          <w:b/>
+          <w:bCs/>
+          <w:color w:val="000000"/>
+          <w:sz w:val="28"/>
+          <w:szCs w:val="28"/>
+          <w:u w:val="single"/>
+        </w:rPr>
         <w:drawing>
           <wp:anchor behindDoc="0" distT="0" distB="0" distL="0" distR="0" simplePos="0" locked="0" layoutInCell="1" allowOverlap="1" relativeHeight="2">
             <wp:simplePos x="0" y="0"/>
             <wp:positionH relativeFrom="column">
-              <wp:posOffset>-648970</wp:posOffset>
+              <wp:posOffset>142875</wp:posOffset>
             </wp:positionH>
             <wp:positionV relativeFrom="paragraph">
-              <wp:posOffset>2074545</wp:posOffset>
+              <wp:posOffset>-116840</wp:posOffset>
             </wp:positionV>
-            <wp:extent cx="6865620" cy="3729355"/>
+            <wp:extent cx="5731510" cy="6106160"/>
             <wp:effectExtent l="0" t="0" r="0" b="0"/>
             <wp:wrapSquare wrapText="largest"/>
-            <wp:docPr id="2" name="Image2" descr=""/>
+            <wp:docPr id="2" name="Image3" descr=""/>
             <wp:cNvGraphicFramePr>
               <a:graphicFrameLocks xmlns:a="http://schemas.openxmlformats.org/drawingml/2006/main" noChangeAspect="1"/>
             </wp:cNvGraphicFramePr>
@@ -1288,7 +1255,7 @@
               <a:graphicData uri="http://schemas.openxmlformats.org/drawingml/2006/picture">
                 <pic:pic xmlns:pic="http://schemas.openxmlformats.org/drawingml/2006/picture">
                   <pic:nvPicPr>
-                    <pic:cNvPr id="2" name="Image2" descr=""/>
+                    <pic:cNvPr id="2" name="Image3" descr=""/>
                     <pic:cNvPicPr>
                       <a:picLocks noChangeAspect="1" noChangeArrowheads="1"/>
                     </pic:cNvPicPr>
@@ -1302,7 +1269,7 @@
                   <pic:spPr bwMode="auto">
                     <a:xfrm>
                       <a:off x="0" y="0"/>
-                      <a:ext cx="6865620" cy="3729355"/>
+                      <a:ext cx="5731510" cy="6106160"/>
                     </a:xfrm>
                     <a:prstGeom prst="rect">
                       <a:avLst/>
@@ -1313,6 +1280,224 @@
             </a:graphic>
           </wp:anchor>
         </w:drawing>
+      </w:r>
+    </w:p>
+    <w:p>
+      <w:pPr>
+        <w:pStyle w:val="LOnormal"/>
+        <w:rPr>
+          <w:b/>
+          <w:b/>
+          <w:bCs/>
+          <w:color w:val="000000"/>
+          <w:sz w:val="28"/>
+          <w:szCs w:val="28"/>
+          <w:u w:val="single"/>
+        </w:rPr>
+      </w:pPr>
+      <w:r>
+        <w:rPr>
+          <w:b/>
+          <w:bCs/>
+          <w:color w:val="000000"/>
+          <w:sz w:val="28"/>
+          <w:szCs w:val="28"/>
+          <w:u w:val="single"/>
+        </w:rPr>
+      </w:r>
+    </w:p>
+    <w:p>
+      <w:pPr>
+        <w:pStyle w:val="LOnormal"/>
+        <w:rPr>
+          <w:b/>
+          <w:b/>
+          <w:bCs/>
+          <w:color w:val="000000"/>
+          <w:sz w:val="28"/>
+          <w:szCs w:val="28"/>
+          <w:u w:val="single"/>
+        </w:rPr>
+      </w:pPr>
+      <w:r>
+        <w:rPr/>
+      </w:r>
+    </w:p>
+    <w:p>
+      <w:pPr>
+        <w:pStyle w:val="LOnormal"/>
+        <w:rPr>
+          <w:b/>
+          <w:b/>
+          <w:bCs/>
+          <w:color w:val="000000"/>
+          <w:sz w:val="28"/>
+          <w:szCs w:val="28"/>
+          <w:u w:val="single"/>
+        </w:rPr>
+      </w:pPr>
+      <w:r>
+        <w:rPr/>
+      </w:r>
+    </w:p>
+    <w:p>
+      <w:pPr>
+        <w:pStyle w:val="LOnormal"/>
+        <w:rPr>
+          <w:b/>
+          <w:b/>
+          <w:bCs/>
+          <w:color w:val="000000"/>
+          <w:sz w:val="28"/>
+          <w:szCs w:val="28"/>
+          <w:u w:val="single"/>
+        </w:rPr>
+      </w:pPr>
+      <w:r>
+        <w:rPr/>
+      </w:r>
+    </w:p>
+    <w:p>
+      <w:pPr>
+        <w:pStyle w:val="LOnormal"/>
+        <w:rPr>
+          <w:b/>
+          <w:b/>
+          <w:bCs/>
+          <w:color w:val="000000"/>
+          <w:sz w:val="28"/>
+          <w:szCs w:val="28"/>
+          <w:u w:val="single"/>
+        </w:rPr>
+      </w:pPr>
+      <w:r>
+        <w:rPr/>
+      </w:r>
+    </w:p>
+    <w:p>
+      <w:pPr>
+        <w:pStyle w:val="LOnormal"/>
+        <w:rPr>
+          <w:b/>
+          <w:b/>
+          <w:bCs/>
+          <w:color w:val="000000"/>
+          <w:sz w:val="28"/>
+          <w:szCs w:val="28"/>
+          <w:u w:val="single"/>
+        </w:rPr>
+      </w:pPr>
+      <w:r>
+        <w:rPr/>
+      </w:r>
+    </w:p>
+    <w:p>
+      <w:pPr>
+        <w:pStyle w:val="LOnormal"/>
+        <w:rPr>
+          <w:b/>
+          <w:b/>
+          <w:bCs/>
+          <w:color w:val="000000"/>
+          <w:sz w:val="28"/>
+          <w:szCs w:val="28"/>
+          <w:u w:val="single"/>
+        </w:rPr>
+      </w:pPr>
+      <w:r>
+        <w:rPr/>
+      </w:r>
+    </w:p>
+    <w:p>
+      <w:pPr>
+        <w:pStyle w:val="LOnormal"/>
+        <w:rPr/>
+      </w:pPr>
+      <w:r>
+        <w:rPr/>
+      </w:r>
+    </w:p>
+    <w:p>
+      <w:pPr>
+        <w:pStyle w:val="LOnormal"/>
+        <w:rPr/>
+      </w:pPr>
+      <w:r>
+        <w:rPr/>
+      </w:r>
+    </w:p>
+    <w:p>
+      <w:pPr>
+        <w:pStyle w:val="LOnormal"/>
+        <w:rPr/>
+      </w:pPr>
+      <w:r>
+        <w:rPr/>
+      </w:r>
+    </w:p>
+    <w:p>
+      <w:pPr>
+        <w:pStyle w:val="LOnormal"/>
+        <w:widowControl/>
+        <w:bidi w:val="0"/>
+        <w:spacing w:lineRule="auto" w:line="276" w:before="0" w:after="200"/>
+        <w:jc w:val="left"/>
+        <w:rPr/>
+      </w:pPr>
+      <w:r>
+        <w:rPr/>
+      </w:r>
+    </w:p>
+    <w:p>
+      <w:pPr>
+        <w:pStyle w:val="LOnormal"/>
+        <w:widowControl/>
+        <w:bidi w:val="0"/>
+        <w:spacing w:lineRule="auto" w:line="276" w:before="0" w:after="200"/>
+        <w:jc w:val="left"/>
+        <w:rPr/>
+      </w:pPr>
+      <w:r>
+        <w:rPr/>
+      </w:r>
+    </w:p>
+    <w:p>
+      <w:pPr>
+        <w:pStyle w:val="LOnormal"/>
+        <w:widowControl/>
+        <w:bidi w:val="0"/>
+        <w:spacing w:lineRule="auto" w:line="276" w:before="0" w:after="200"/>
+        <w:jc w:val="left"/>
+        <w:rPr/>
+      </w:pPr>
+      <w:r>
+        <w:rPr/>
+      </w:r>
+    </w:p>
+    <w:p>
+      <w:pPr>
+        <w:pStyle w:val="LOnormal"/>
+        <w:widowControl/>
+        <w:bidi w:val="0"/>
+        <w:spacing w:lineRule="auto" w:line="276" w:before="0" w:after="200"/>
+        <w:jc w:val="left"/>
+        <w:rPr/>
+      </w:pPr>
+      <w:r>
+        <w:rPr/>
+      </w:r>
+    </w:p>
+    <w:p>
+      <w:pPr>
+        <w:pStyle w:val="LOnormal"/>
+        <w:widowControl/>
+        <w:bidi w:val="0"/>
+        <w:spacing w:lineRule="auto" w:line="276" w:before="0" w:after="200"/>
+        <w:jc w:val="left"/>
+        <w:rPr/>
+      </w:pPr>
+      <w:r>
+        <w:rPr/>
       </w:r>
     </w:p>
     <w:sectPr>

</xml_diff>